<commit_message>
Lab3 - prob4 update class diagram
</commit_message>
<xml_diff>
--- a/doc/Lab3_Tiep.docx
+++ b/doc/Lab3_Tiep.docx
@@ -134,15 +134,7 @@
           <w:sz w:val="22"/>
           <w:szCs w:val="22"/>
         </w:rPr>
-        <w:t>(p2)</w:t>
-      </w:r>
-      <w:r>
-        <w:rPr>
-          <w:rFonts w:asciiTheme="minorHAnsi" w:hAnsiTheme="minorHAnsi"/>
-          <w:sz w:val="22"/>
-          <w:szCs w:val="22"/>
-        </w:rPr>
-        <w:t xml:space="preserve"> = false because </w:t>
+        <w:t xml:space="preserve">(p2) = false because </w:t>
       </w:r>
       <w:r>
         <w:rPr>
@@ -766,8 +758,10 @@
         <w:ind w:left="360"/>
         <w:jc w:val="center"/>
       </w:pPr>
-      <w:bookmarkStart w:id="0" w:name="_GoBack"/>
-      <w:r>
+      <w:r>
+        <w:rPr>
+          <w:noProof/>
+        </w:rPr>
         <w:drawing>
           <wp:inline distT="0" distB="0" distL="0" distR="0" wp14:anchorId="3AD00C6F" wp14:editId="6D6D0C83">
             <wp:extent cx="5943600" cy="1981200"/>
@@ -804,7 +798,6 @@
           </wp:inline>
         </w:drawing>
       </w:r>
-      <w:bookmarkEnd w:id="0"/>
     </w:p>
     <w:p>
       <w:r>
@@ -1105,7 +1098,12 @@
         <w:t>ve</w:t>
       </w:r>
       <w:r>
-        <w:t xml:space="preserve"> be</w:t>
+        <w:t xml:space="preserve"> </w:t>
+      </w:r>
+      <w:bookmarkStart w:id="0" w:name="_GoBack"/>
+      <w:bookmarkEnd w:id="0"/>
+      <w:r>
+        <w:t>be</w:t>
       </w:r>
       <w:r>
         <w:t xml:space="preserve">en provided in your code folder. The Driver class creates some instances of the different properties and passes these into the Admin method </w:t>
@@ -1193,11 +1191,12 @@
         <w:rPr>
           <w:noProof/>
         </w:rPr>
+        <w:lastRenderedPageBreak/>
         <w:drawing>
-          <wp:inline distT="0" distB="0" distL="0" distR="0" wp14:anchorId="41741DCC" wp14:editId="1EA7E4FE">
-            <wp:extent cx="2274073" cy="2274073"/>
+          <wp:inline distT="0" distB="0" distL="0" distR="0" wp14:anchorId="619720C7" wp14:editId="3A68E8CE">
+            <wp:extent cx="5943600" cy="4953000"/>
             <wp:effectExtent l="0" t="0" r="0" b="0"/>
-            <wp:docPr id="6" name="Picture 6"/>
+            <wp:docPr id="2" name="Picture 2"/>
             <wp:cNvGraphicFramePr>
               <a:graphicFrameLocks xmlns:a="http://schemas.openxmlformats.org/drawingml/2006/main" noChangeAspect="1"/>
             </wp:cNvGraphicFramePr>
@@ -1205,11 +1204,17 @@
               <a:graphicData uri="http://schemas.openxmlformats.org/drawingml/2006/picture">
                 <pic:pic xmlns:pic="http://schemas.openxmlformats.org/drawingml/2006/picture">
                   <pic:nvPicPr>
-                    <pic:cNvPr id="0" name=""/>
+                    <pic:cNvPr id="2" name="Screen Shot 2017-06-28 at 11.33.08 PM.png"/>
                     <pic:cNvPicPr/>
                   </pic:nvPicPr>
                   <pic:blipFill>
-                    <a:blip r:embed="rId8"/>
+                    <a:blip r:embed="rId8">
+                      <a:extLst>
+                        <a:ext uri="{28A0092B-C50C-407E-A947-70E740481C1C}">
+                          <a14:useLocalDpi xmlns:a14="http://schemas.microsoft.com/office/drawing/2010/main" val="0"/>
+                        </a:ext>
+                      </a:extLst>
+                    </a:blip>
                     <a:stretch>
                       <a:fillRect/>
                     </a:stretch>
@@ -1217,7 +1222,7 @@
                   <pic:spPr>
                     <a:xfrm>
                       <a:off x="0" y="0"/>
-                      <a:ext cx="2274073" cy="2274073"/>
+                      <a:ext cx="5943600" cy="4953000"/>
                     </a:xfrm>
                     <a:prstGeom prst="rect">
                       <a:avLst/>

</xml_diff>